<commit_message>
Made some text scripts
Finished About us and made a Custom Plans text to be implemented into
the site.
</commit_message>
<xml_diff>
--- a/About us text.docx
+++ b/About us text.docx
@@ -24,6 +24,14 @@
     <w:p>
       <w:r>
         <w:t xml:space="preserve">Our partnerships with businesses such as Japan Air, Italy Hotel, and </w:t>
+      </w:r>
+      <w:r>
+        <w:t>Jamaican Restaurant, will allow you to travel and enjoy your experience at the lowest cost.  We make certain plans to hit days that have specials and specials so you can get the best deals, and get the full experience.</w:t>
+      </w:r>
+    </w:p>
+    <w:p>
+      <w:r>
+        <w:t>We hope that we can give you the travel experience of a lifetime.  If you have any questions feel free to contact us by going to our contact us page.  If want to book your travel now, go ahead and head over to our destinations to browse our great travel deals.  We hope we can give you the best experience of a life time.  So we have a question to ask you, where’s your escape.</w:t>
       </w:r>
       <w:bookmarkStart w:id="0" w:name="_GoBack"/>
       <w:bookmarkEnd w:id="0"/>

</xml_diff>